<commit_message>
Remove sampling technique table
</commit_message>
<xml_diff>
--- a/amos_omofaiyep.docx
+++ b/amos_omofaiyep.docx
@@ -2380,6 +2380,14 @@
           <w:szCs w:val="24"/>
         </w:rPr>
         <w:lastRenderedPageBreak/>
+        <w:t xml:space="preserve">1. </w:t>
+      </w:r>
+      <w:r>
+        <w:rPr>
+          <w:rFonts w:ascii="Times New Roman" w:hAnsi="Times New Roman" w:cs="Times New Roman"/>
+          <w:sz w:val="24"/>
+          <w:szCs w:val="24"/>
+        </w:rPr>
         <w:t xml:space="preserve">Pupils’ Academic Performance in </w:t>
       </w:r>
       <w:r>
@@ -2431,6 +2439,14 @@
           <w:sz w:val="24"/>
           <w:szCs w:val="24"/>
         </w:rPr>
+        <w:t xml:space="preserve">2. </w:t>
+      </w:r>
+      <w:r>
+        <w:rPr>
+          <w:rFonts w:ascii="Times New Roman" w:hAnsi="Times New Roman" w:cs="Times New Roman"/>
+          <w:sz w:val="24"/>
+          <w:szCs w:val="24"/>
+        </w:rPr>
         <w:t>Parents’ Socio</w:t>
       </w:r>
       <w:r>
@@ -2484,6 +2500,14 @@
           <w:szCs w:val="24"/>
         </w:rPr>
       </w:pPr>
+      <w:r>
+        <w:rPr>
+          <w:rFonts w:ascii="Times New Roman" w:hAnsi="Times New Roman" w:cs="Times New Roman"/>
+          <w:sz w:val="24"/>
+          <w:szCs w:val="24"/>
+        </w:rPr>
+        <w:t xml:space="preserve">3. </w:t>
+      </w:r>
       <w:r>
         <w:rPr>
           <w:rFonts w:ascii="Times New Roman" w:hAnsi="Times New Roman" w:cs="Times New Roman"/>
@@ -3757,7 +3781,7 @@
                     <a:blip r:embed="rId9">
                       <a:extLst>
                         <a:ext uri="{28A0092B-C50C-407E-A947-70E740481C1C}">
-                          <a14:useLocalDpi xmlns="" xmlns:wpc="http://schemas.microsoft.com/office/word/2010/wordprocessingCanvas" xmlns:cx="http://schemas.microsoft.com/office/drawing/2014/chartex" xmlns:cx1="http://schemas.microsoft.com/office/drawing/2015/9/8/chartex" xmlns:cx2="http://schemas.microsoft.com/office/drawing/2015/10/21/chartex" xmlns:cx3="http://schemas.microsoft.com/office/drawing/2016/5/9/chartex" xmlns:cx4="http://schemas.microsoft.com/office/drawing/2016/5/10/chartex" xmlns:cx5="http://schemas.microsoft.com/office/drawing/2016/5/11/chartex" xmlns:cx6="http://schemas.microsoft.com/office/drawing/2016/5/12/chartex" xmlns:cx7="http://schemas.microsoft.com/office/drawing/2016/5/13/chartex" xmlns:cx8="http://schemas.microsoft.com/office/drawing/2016/5/14/chartex" xmlns:mc="http://schemas.openxmlformats.org/markup-compatibility/2006" xmlns:aink="http://schemas.microsoft.com/office/drawing/2016/ink" xmlns:am3d="http://schemas.microsoft.com/office/drawing/2017/model3d" xmlns:o="urn:schemas-microsoft-com:office:office" xmlns:v="urn:schemas-microsoft-com:vml" xmlns:wp14="http://schemas.microsoft.com/office/word/2010/wordprocessingDrawing" xmlns:w10="urn:schemas-microsoft-com:office:word" xmlns:w="http://schemas.openxmlformats.org/wordprocessingml/2006/main" xmlns:w14="http://schemas.microsoft.com/office/word/2010/wordml" xmlns:w15="http://schemas.microsoft.com/office/word/2012/wordml" xmlns:w16cid="http://schemas.microsoft.com/office/word/2016/wordml/cid" xmlns:w16se="http://schemas.microsoft.com/office/word/2015/wordml/symex" xmlns:wpg="http://schemas.microsoft.com/office/word/2010/wordprocessingGroup" xmlns:wpi="http://schemas.microsoft.com/office/word/2010/wordprocessingInk" xmlns:wps="http://schemas.microsoft.com/office/word/2010/wordprocessingShape" xmlns:a14="http://schemas.microsoft.com/office/drawing/2010/main" val="0"/>
+                          <a14:useLocalDpi xmlns:a14="http://schemas.microsoft.com/office/drawing/2010/main" xmlns:wps="http://schemas.microsoft.com/office/word/2010/wordprocessingShape" xmlns:wpi="http://schemas.microsoft.com/office/word/2010/wordprocessingInk" xmlns:wpg="http://schemas.microsoft.com/office/word/2010/wordprocessingGroup" xmlns:w16se="http://schemas.microsoft.com/office/word/2015/wordml/symex" xmlns:w16cid="http://schemas.microsoft.com/office/word/2016/wordml/cid" xmlns:w15="http://schemas.microsoft.com/office/word/2012/wordml" xmlns:w14="http://schemas.microsoft.com/office/word/2010/wordml" xmlns:w="http://schemas.openxmlformats.org/wordprocessingml/2006/main" xmlns:w10="urn:schemas-microsoft-com:office:word" xmlns:wp14="http://schemas.microsoft.com/office/word/2010/wordprocessingDrawing" xmlns:v="urn:schemas-microsoft-com:vml" xmlns:o="urn:schemas-microsoft-com:office:office" xmlns:am3d="http://schemas.microsoft.com/office/drawing/2017/model3d" xmlns:aink="http://schemas.microsoft.com/office/drawing/2016/ink" xmlns:mc="http://schemas.openxmlformats.org/markup-compatibility/2006" xmlns:cx8="http://schemas.microsoft.com/office/drawing/2016/5/14/chartex" xmlns:cx7="http://schemas.microsoft.com/office/drawing/2016/5/13/chartex" xmlns:cx6="http://schemas.microsoft.com/office/drawing/2016/5/12/chartex" xmlns:cx5="http://schemas.microsoft.com/office/drawing/2016/5/11/chartex" xmlns:cx4="http://schemas.microsoft.com/office/drawing/2016/5/10/chartex" xmlns:cx3="http://schemas.microsoft.com/office/drawing/2016/5/9/chartex" xmlns:cx2="http://schemas.microsoft.com/office/drawing/2015/10/21/chartex" xmlns:cx1="http://schemas.microsoft.com/office/drawing/2015/9/8/chartex" xmlns:cx="http://schemas.microsoft.com/office/drawing/2014/chartex" xmlns:wpc="http://schemas.microsoft.com/office/word/2010/wordprocessingCanvas" xmlns="" val="0"/>
                         </a:ext>
                       </a:extLst>
                     </a:blip>
@@ -5081,13 +5105,6 @@
           <w:color w:val="3A3A3A"/>
         </w:rPr>
       </w:pPr>
-      <w:r>
-        <w:rPr>
-          <w:b/>
-          <w:color w:val="3A3A3A"/>
-        </w:rPr>
-        <w:t>3.3 Sampling and Sampling technique</w:t>
-      </w:r>
     </w:p>
     <w:p>
       <w:pPr>
@@ -5096,28 +5113,10 @@
         <w:spacing w:line="480" w:lineRule="auto"/>
         <w:jc w:val="both"/>
         <w:rPr>
-          <w:color w:val="3A3A3A"/>
-        </w:rPr>
-      </w:pPr>
-      <w:r>
-        <w:rPr>
-          <w:color w:val="3A3A3A"/>
-        </w:rPr>
-        <w:lastRenderedPageBreak/>
-        <w:t>A t</w:t>
-      </w:r>
-      <w:r>
-        <w:rPr>
-          <w:color w:val="3A3A3A"/>
-        </w:rPr>
-        <w:t>hree</w:t>
-      </w:r>
-      <w:r>
-        <w:rPr>
-          <w:color w:val="3A3A3A"/>
-        </w:rPr>
-        <w:t>-stage simple random sampling approach shall be employed. The table below sheds more light on the sampling procedure.</w:t>
-      </w:r>
+          <w:b/>
+          <w:color w:val="3A3A3A"/>
+        </w:rPr>
+      </w:pPr>
     </w:p>
     <w:p>
       <w:pPr>
@@ -5126,300 +5125,19 @@
         <w:spacing w:line="480" w:lineRule="auto"/>
         <w:jc w:val="both"/>
         <w:rPr>
-          <w:color w:val="3A3A3A"/>
-        </w:rPr>
-      </w:pPr>
-      <w:r>
-        <w:rPr>
-          <w:color w:val="3A3A3A"/>
-        </w:rPr>
-        <w:t xml:space="preserve">Table </w:t>
-      </w:r>
-      <w:r>
-        <w:rPr>
-          <w:color w:val="3A3A3A"/>
-        </w:rPr>
-        <w:t>1</w:t>
-      </w:r>
-      <w:r>
-        <w:rPr>
-          <w:color w:val="3A3A3A"/>
-        </w:rPr>
-        <w:t>: Sampling Stages</w:t>
-      </w:r>
-    </w:p>
-    <w:tbl>
-      <w:tblPr>
-        <w:tblStyle w:val="TableGrid"/>
-        <w:tblW w:w="0" w:type="auto"/>
-        <w:tblLook w:val="04A0"/>
-      </w:tblPr>
-      <w:tblGrid>
-        <w:gridCol w:w="3116"/>
-        <w:gridCol w:w="3117"/>
-        <w:gridCol w:w="3117"/>
-      </w:tblGrid>
-      <w:tr>
-        <w:tc>
-          <w:tcPr>
-            <w:tcW w:w="3116" w:type="dxa"/>
-          </w:tcPr>
-          <w:p>
-            <w:pPr>
-              <w:pStyle w:val="NormalWeb"/>
-              <w:spacing w:line="480" w:lineRule="auto"/>
-              <w:jc w:val="both"/>
-              <w:rPr>
-                <w:color w:val="3A3A3A"/>
-              </w:rPr>
-            </w:pPr>
-            <w:r>
-              <w:rPr>
-                <w:color w:val="3A3A3A"/>
-              </w:rPr>
-              <w:t>STAGE</w:t>
-            </w:r>
-          </w:p>
-        </w:tc>
-        <w:tc>
-          <w:tcPr>
-            <w:tcW w:w="3117" w:type="dxa"/>
-          </w:tcPr>
-          <w:p>
-            <w:pPr>
-              <w:pStyle w:val="NormalWeb"/>
-              <w:spacing w:line="480" w:lineRule="auto"/>
-              <w:jc w:val="both"/>
-              <w:rPr>
-                <w:color w:val="3A3A3A"/>
-              </w:rPr>
-            </w:pPr>
-            <w:r>
-              <w:rPr>
-                <w:color w:val="3A3A3A"/>
-              </w:rPr>
-              <w:t>POPULATION</w:t>
-            </w:r>
-          </w:p>
-        </w:tc>
-        <w:tc>
-          <w:tcPr>
-            <w:tcW w:w="3117" w:type="dxa"/>
-          </w:tcPr>
-          <w:p>
-            <w:pPr>
-              <w:pStyle w:val="NormalWeb"/>
-              <w:spacing w:line="480" w:lineRule="auto"/>
-              <w:jc w:val="both"/>
-              <w:rPr>
-                <w:color w:val="3A3A3A"/>
-              </w:rPr>
-            </w:pPr>
-            <w:r>
-              <w:rPr>
-                <w:color w:val="3A3A3A"/>
-              </w:rPr>
-              <w:t>SAMPLE</w:t>
-            </w:r>
-          </w:p>
-        </w:tc>
-      </w:tr>
-      <w:tr>
-        <w:tc>
-          <w:tcPr>
-            <w:tcW w:w="3116" w:type="dxa"/>
-          </w:tcPr>
-          <w:p>
-            <w:pPr>
-              <w:pStyle w:val="NormalWeb"/>
-              <w:spacing w:line="480" w:lineRule="auto"/>
-              <w:jc w:val="both"/>
-              <w:rPr>
-                <w:color w:val="3A3A3A"/>
-              </w:rPr>
-            </w:pPr>
-            <w:r>
-              <w:rPr>
-                <w:color w:val="3A3A3A"/>
-              </w:rPr>
-              <w:t>1</w:t>
-            </w:r>
-          </w:p>
-        </w:tc>
-        <w:tc>
-          <w:tcPr>
-            <w:tcW w:w="3117" w:type="dxa"/>
-          </w:tcPr>
-          <w:p>
-            <w:pPr>
-              <w:pStyle w:val="NormalWeb"/>
-              <w:spacing w:line="480" w:lineRule="auto"/>
-              <w:jc w:val="both"/>
-              <w:rPr>
-                <w:color w:val="3A3A3A"/>
-              </w:rPr>
-            </w:pPr>
-            <w:r>
-              <w:rPr>
-                <w:color w:val="3A3A3A"/>
-              </w:rPr>
-              <w:t>Public Primary Schools in Kaduna Metropolis</w:t>
-            </w:r>
-          </w:p>
-        </w:tc>
-        <w:tc>
-          <w:tcPr>
-            <w:tcW w:w="3117" w:type="dxa"/>
-          </w:tcPr>
-          <w:p>
-            <w:pPr>
-              <w:pStyle w:val="NormalWeb"/>
-              <w:spacing w:line="480" w:lineRule="auto"/>
-              <w:jc w:val="both"/>
-              <w:rPr>
-                <w:color w:val="3A3A3A"/>
-              </w:rPr>
-            </w:pPr>
-            <w:r>
-              <w:rPr>
-                <w:color w:val="3A3A3A"/>
-              </w:rPr>
-              <w:t>5 Randomly selected Public Primary Schools in Kaduna Metropolis</w:t>
-            </w:r>
-          </w:p>
-        </w:tc>
-      </w:tr>
-      <w:tr>
-        <w:tc>
-          <w:tcPr>
-            <w:tcW w:w="3116" w:type="dxa"/>
-          </w:tcPr>
-          <w:p>
-            <w:pPr>
-              <w:pStyle w:val="NormalWeb"/>
-              <w:spacing w:line="480" w:lineRule="auto"/>
-              <w:jc w:val="both"/>
-              <w:rPr>
-                <w:color w:val="3A3A3A"/>
-              </w:rPr>
-            </w:pPr>
-            <w:r>
-              <w:rPr>
-                <w:color w:val="3A3A3A"/>
-              </w:rPr>
-              <w:t>2</w:t>
-            </w:r>
-          </w:p>
-        </w:tc>
-        <w:tc>
-          <w:tcPr>
-            <w:tcW w:w="3117" w:type="dxa"/>
-          </w:tcPr>
-          <w:p>
-            <w:pPr>
-              <w:pStyle w:val="NormalWeb"/>
-              <w:spacing w:line="480" w:lineRule="auto"/>
-              <w:jc w:val="both"/>
-              <w:rPr>
-                <w:color w:val="3A3A3A"/>
-              </w:rPr>
-            </w:pPr>
-            <w:r>
-              <w:rPr>
-                <w:color w:val="3A3A3A"/>
-              </w:rPr>
-              <w:t>Randomly selected Public Primary Schools in Kaduna Metropolis</w:t>
-            </w:r>
-          </w:p>
-        </w:tc>
-        <w:tc>
-          <w:tcPr>
-            <w:tcW w:w="3117" w:type="dxa"/>
-          </w:tcPr>
-          <w:p>
-            <w:pPr>
-              <w:pStyle w:val="NormalWeb"/>
-              <w:spacing w:line="480" w:lineRule="auto"/>
-              <w:jc w:val="both"/>
-              <w:rPr>
-                <w:color w:val="3A3A3A"/>
-              </w:rPr>
-            </w:pPr>
-            <w:r>
-              <w:rPr>
-                <w:color w:val="3A3A3A"/>
-              </w:rPr>
-              <w:t>1 Randomly selected Classroom from the selected Public Primary Schools</w:t>
-            </w:r>
-          </w:p>
-        </w:tc>
-      </w:tr>
-      <w:tr>
-        <w:tc>
-          <w:tcPr>
-            <w:tcW w:w="3116" w:type="dxa"/>
-          </w:tcPr>
-          <w:p>
-            <w:pPr>
-              <w:pStyle w:val="NormalWeb"/>
-              <w:spacing w:line="480" w:lineRule="auto"/>
-              <w:jc w:val="both"/>
-              <w:rPr>
-                <w:color w:val="3A3A3A"/>
-              </w:rPr>
-            </w:pPr>
-            <w:r>
-              <w:rPr>
-                <w:color w:val="3A3A3A"/>
-              </w:rPr>
-              <w:t>3</w:t>
-            </w:r>
-          </w:p>
-        </w:tc>
-        <w:tc>
-          <w:tcPr>
-            <w:tcW w:w="3117" w:type="dxa"/>
-          </w:tcPr>
-          <w:p>
-            <w:pPr>
-              <w:pStyle w:val="NormalWeb"/>
-              <w:spacing w:line="480" w:lineRule="auto"/>
-              <w:jc w:val="both"/>
-              <w:rPr>
-                <w:color w:val="3A3A3A"/>
-              </w:rPr>
-            </w:pPr>
-            <w:r>
-              <w:rPr>
-                <w:color w:val="3A3A3A"/>
-              </w:rPr>
-              <w:t>Randomly selected Classroom from the selected Public Primary Schools</w:t>
-            </w:r>
-          </w:p>
-        </w:tc>
-        <w:tc>
-          <w:tcPr>
-            <w:tcW w:w="3117" w:type="dxa"/>
-          </w:tcPr>
-          <w:p>
-            <w:pPr>
-              <w:pStyle w:val="NormalWeb"/>
-              <w:spacing w:line="480" w:lineRule="auto"/>
-              <w:jc w:val="both"/>
-              <w:rPr>
-                <w:color w:val="3A3A3A"/>
-              </w:rPr>
-            </w:pPr>
-            <w:r>
-              <w:rPr>
-                <w:color w:val="3A3A3A"/>
-              </w:rPr>
-              <w:t>80% of all pupils in the selected classroom.</w:t>
-            </w:r>
-          </w:p>
-        </w:tc>
-      </w:tr>
-    </w:tbl>
+          <w:b/>
+          <w:color w:val="3A3A3A"/>
+        </w:rPr>
+      </w:pPr>
+      <w:r>
+        <w:rPr>
+          <w:b/>
+          <w:color w:val="3A3A3A"/>
+        </w:rPr>
+        <w:lastRenderedPageBreak/>
+        <w:t>3.3 Sampling and Sampling technique</w:t>
+      </w:r>
+    </w:p>
     <w:p>
       <w:pPr>
         <w:pStyle w:val="NormalWeb"/>
@@ -5434,6 +5152,53 @@
         <w:rPr>
           <w:color w:val="3A3A3A"/>
         </w:rPr>
+        <w:t>A t</w:t>
+      </w:r>
+      <w:r>
+        <w:rPr>
+          <w:color w:val="3A3A3A"/>
+        </w:rPr>
+        <w:t>hree</w:t>
+      </w:r>
+      <w:r>
+        <w:rPr>
+          <w:color w:val="3A3A3A"/>
+        </w:rPr>
+        <w:t xml:space="preserve">-stage simple random sampling approach shall be employed. </w:t>
+      </w:r>
+      <w:r>
+        <w:rPr>
+          <w:color w:val="3A3A3A"/>
+        </w:rPr>
+        <w:t xml:space="preserve">First, 5 </w:t>
+      </w:r>
+      <w:r>
+        <w:rPr>
+          <w:color w:val="3A3A3A"/>
+        </w:rPr>
+        <w:t>Public Primary Schools in Kaduna Metropolis</w:t>
+      </w:r>
+      <w:r>
+        <w:rPr>
+          <w:color w:val="3A3A3A"/>
+        </w:rPr>
+        <w:t xml:space="preserve"> shall be randomly selected. Second, one classroom each shall be randomly selected from each selected school. Third, 80% of all pupils in the selected classrooms shall be randomly selected and shall act as the sample for the study.</w:t>
+      </w:r>
+    </w:p>
+    <w:p>
+      <w:pPr>
+        <w:pStyle w:val="NormalWeb"/>
+        <w:shd w:val="clear" w:color="auto" w:fill="FFFFFF"/>
+        <w:spacing w:line="480" w:lineRule="auto"/>
+        <w:jc w:val="both"/>
+        <w:rPr>
+          <w:color w:val="3A3A3A"/>
+        </w:rPr>
+      </w:pPr>
+      <w:r>
+        <w:rPr>
+          <w:color w:val="3A3A3A"/>
+        </w:rPr>
         <w:t>An average classroom in Kaduna Metropolis consists of two classes with each having about 35 pupils making an average of 70 pupils per classroom. With this information</w:t>
       </w:r>
       <w:r>
@@ -5501,21 +5266,78 @@
     <w:p>
       <w:pPr>
         <w:spacing w:line="480" w:lineRule="auto"/>
-        <w:ind w:firstLine="720"/>
-        <w:jc w:val="both"/>
-        <w:rPr>
-          <w:rFonts w:ascii="Times New Roman" w:hAnsi="Times New Roman" w:cs="Times New Roman"/>
-          <w:sz w:val="24"/>
-          <w:szCs w:val="24"/>
-        </w:rPr>
-      </w:pPr>
-      <w:r>
-        <w:rPr>
-          <w:rFonts w:ascii="Times New Roman" w:hAnsi="Times New Roman" w:cs="Times New Roman"/>
-          <w:sz w:val="24"/>
-          <w:szCs w:val="24"/>
-        </w:rPr>
-        <w:t xml:space="preserve">Research Instrument that will be used is the self-constructed questionnaire for collection of data from respondents.  The questionnaire will be sectioned into two parts that is Section A, consisting of questions covering demographic information of the respondents such as name of </w:t>
+        <w:jc w:val="both"/>
+        <w:rPr>
+          <w:rFonts w:ascii="Times New Roman" w:hAnsi="Times New Roman" w:cs="Times New Roman"/>
+          <w:sz w:val="24"/>
+          <w:szCs w:val="24"/>
+        </w:rPr>
+      </w:pPr>
+      <w:r>
+        <w:rPr>
+          <w:rFonts w:ascii="Times New Roman" w:hAnsi="Times New Roman" w:cs="Times New Roman"/>
+          <w:sz w:val="24"/>
+          <w:szCs w:val="24"/>
+        </w:rPr>
+        <w:t>Research Instrument that will be used is the self-constructed questionnaire for collection of data from respondents.  The questionnaire will be sectioned into two parts that is Section A, consisting of questions covering demographic information of the respondents such as name of school, sex, etc. and Section B will further be divided into two subsections. One of the sections will consist of questions on parents’ socio-demographic characteristics such as occupation, education, household size, etc while the other will consists of questions to be responded to by the pupil’s Literacy and Numeracy teachers. These questions will be on pupil’s academic performance.</w:t>
+      </w:r>
+    </w:p>
+    <w:p>
+      <w:pPr>
+        <w:spacing w:line="480" w:lineRule="auto"/>
+        <w:jc w:val="both"/>
+        <w:rPr>
+          <w:rFonts w:ascii="Times New Roman" w:hAnsi="Times New Roman" w:cs="Times New Roman"/>
+          <w:b/>
+          <w:sz w:val="24"/>
+          <w:szCs w:val="24"/>
+        </w:rPr>
+      </w:pPr>
+      <w:r>
+        <w:rPr>
+          <w:rFonts w:ascii="Times New Roman" w:hAnsi="Times New Roman" w:cs="Times New Roman"/>
+          <w:b/>
+          <w:sz w:val="24"/>
+          <w:szCs w:val="24"/>
+        </w:rPr>
+        <w:t>3.5</w:t>
+      </w:r>
+      <w:r>
+        <w:rPr>
+          <w:rFonts w:ascii="Times New Roman" w:hAnsi="Times New Roman" w:cs="Times New Roman"/>
+          <w:b/>
+          <w:sz w:val="24"/>
+          <w:szCs w:val="24"/>
+        </w:rPr>
+        <w:t xml:space="preserve"> </w:t>
+      </w:r>
+      <w:r>
+        <w:rPr>
+          <w:rFonts w:ascii="Times New Roman" w:hAnsi="Times New Roman" w:cs="Times New Roman"/>
+          <w:b/>
+          <w:sz w:val="24"/>
+          <w:szCs w:val="24"/>
+        </w:rPr>
+        <w:t>Validity and Reliability of the Instrument</w:t>
+      </w:r>
+    </w:p>
+    <w:p>
+      <w:pPr>
+        <w:spacing w:line="480" w:lineRule="auto"/>
+        <w:jc w:val="both"/>
+        <w:rPr>
+          <w:rFonts w:ascii="Times New Roman" w:hAnsi="Times New Roman" w:cs="Times New Roman"/>
+          <w:sz w:val="24"/>
+          <w:szCs w:val="24"/>
+        </w:rPr>
+      </w:pPr>
+      <w:r>
+        <w:rPr>
+          <w:rFonts w:ascii="Times New Roman" w:hAnsi="Times New Roman" w:cs="Times New Roman"/>
+          <w:sz w:val="24"/>
+          <w:szCs w:val="24"/>
+        </w:rPr>
+        <w:t xml:space="preserve">The questionnaire will be given to the Project Supervisor to scrutinize to ensure the face validity as well as content validity.  The corrections and the observations of the Project Supervisor will </w:t>
       </w:r>
       <w:r>
         <w:rPr>
@@ -5524,66 +5346,7 @@
           <w:szCs w:val="24"/>
         </w:rPr>
         <w:lastRenderedPageBreak/>
-        <w:t>school, sex, etc. and Section B will further be divided into two subsections. One of the sections will consist of questions on parents’ socio-demographic characteristics such as occupation, education, household size, etc while the other will consists of questions to be responded to by the pupil’s Literacy and Numeracy teachers. These questions will be on pupil’s academic performance.</w:t>
-      </w:r>
-    </w:p>
-    <w:p>
-      <w:pPr>
-        <w:spacing w:line="480" w:lineRule="auto"/>
-        <w:jc w:val="both"/>
-        <w:rPr>
-          <w:rFonts w:ascii="Times New Roman" w:hAnsi="Times New Roman" w:cs="Times New Roman"/>
-          <w:b/>
-          <w:sz w:val="24"/>
-          <w:szCs w:val="24"/>
-        </w:rPr>
-      </w:pPr>
-      <w:r>
-        <w:rPr>
-          <w:rFonts w:ascii="Times New Roman" w:hAnsi="Times New Roman" w:cs="Times New Roman"/>
-          <w:b/>
-          <w:sz w:val="24"/>
-          <w:szCs w:val="24"/>
-        </w:rPr>
-        <w:t>3.5</w:t>
-      </w:r>
-      <w:r>
-        <w:rPr>
-          <w:rFonts w:ascii="Times New Roman" w:hAnsi="Times New Roman" w:cs="Times New Roman"/>
-          <w:b/>
-          <w:sz w:val="24"/>
-          <w:szCs w:val="24"/>
-        </w:rPr>
-        <w:t xml:space="preserve"> </w:t>
-      </w:r>
-      <w:r>
-        <w:rPr>
-          <w:rFonts w:ascii="Times New Roman" w:hAnsi="Times New Roman" w:cs="Times New Roman"/>
-          <w:b/>
-          <w:sz w:val="24"/>
-          <w:szCs w:val="24"/>
-        </w:rPr>
-        <w:t>Validity and Reliability of the Instrument</w:t>
-      </w:r>
-    </w:p>
-    <w:p>
-      <w:pPr>
-        <w:spacing w:line="480" w:lineRule="auto"/>
-        <w:ind w:firstLine="720"/>
-        <w:jc w:val="both"/>
-        <w:rPr>
-          <w:rFonts w:ascii="Times New Roman" w:hAnsi="Times New Roman" w:cs="Times New Roman"/>
-          <w:sz w:val="24"/>
-          <w:szCs w:val="24"/>
-        </w:rPr>
-      </w:pPr>
-      <w:r>
-        <w:rPr>
-          <w:rFonts w:ascii="Times New Roman" w:hAnsi="Times New Roman" w:cs="Times New Roman"/>
-          <w:sz w:val="24"/>
-          <w:szCs w:val="24"/>
-        </w:rPr>
-        <w:t>The questionnaire will be given to the Project Supervisor to scrutinize to ensure the face validity as well as content validity.  The corrections and the observations of the Project Supervisor will be integrated into the final instrument to be used to ensure content validity.  In order to ascertain the reliability of the instrument, the Cronbach method w</w:t>
+        <w:t>be integrated into the final instrument to be used to ensure content validity.  In order to ascertain the reliability of the instrument, the Cronbach method w</w:t>
       </w:r>
       <w:r>
         <w:rPr>
@@ -5782,8 +5545,27 @@
           <w:sz w:val="24"/>
           <w:szCs w:val="24"/>
         </w:rPr>
-        <w:lastRenderedPageBreak/>
         <w:t>It is believed that these tools will be adequate for meeting the objectives of the study and consequently answering the research questions.</w:t>
+      </w:r>
+    </w:p>
+    <w:p>
+      <w:pPr>
+        <w:rPr>
+          <w:rFonts w:ascii="Times New Roman" w:eastAsia="Times New Roman" w:hAnsi="Times New Roman" w:cs="Times New Roman"/>
+          <w:b/>
+          <w:bCs/>
+          <w:color w:val="3A3A3A"/>
+          <w:sz w:val="24"/>
+          <w:szCs w:val="24"/>
+        </w:rPr>
+      </w:pPr>
+      <w:r>
+        <w:rPr>
+          <w:b/>
+          <w:bCs/>
+          <w:color w:val="3A3A3A"/>
+        </w:rPr>
+        <w:br w:type="page"/>
       </w:r>
     </w:p>
     <w:p>
@@ -5805,6 +5587,7 @@
           <w:bCs/>
           <w:color w:val="3A3A3A"/>
         </w:rPr>
+        <w:lastRenderedPageBreak/>
         <w:t>REFERENCES</w:t>
       </w:r>
     </w:p>
@@ -6182,17 +5965,7 @@
           <w:sz w:val="24"/>
           <w:szCs w:val="24"/>
         </w:rPr>
-        <w:t xml:space="preserve">(9), 3129–3136. </w:t>
-      </w:r>
-      <w:r>
-        <w:rPr>
-          <w:rFonts w:ascii="Times New Roman" w:hAnsi="Times New Roman" w:cs="Times New Roman"/>
-          <w:noProof/>
-          <w:sz w:val="24"/>
-          <w:szCs w:val="24"/>
-        </w:rPr>
-        <w:lastRenderedPageBreak/>
-        <w:t>https://doi.org/scholar.waset.org/1999.10/10001503</w:t>
+        <w:t>(9), 3129–3136. https://doi.org/scholar.waset.org/1999.10/10001503</w:t>
       </w:r>
     </w:p>
     <w:p>
@@ -6217,7 +5990,17 @@
           <w:sz w:val="24"/>
           <w:szCs w:val="24"/>
         </w:rPr>
-        <w:t xml:space="preserve">Salahuddin, S., &amp; Talukder, M. H. K. (2017). Influence of Socio-Demographic Characteristics on Academic Performance of Medical Students. </w:t>
+        <w:t xml:space="preserve">Salahuddin, S., &amp; Talukder, M. H. K. (2017). Influence of Socio-Demographic Characteristics </w:t>
+      </w:r>
+      <w:r>
+        <w:rPr>
+          <w:rFonts w:ascii="Times New Roman" w:hAnsi="Times New Roman" w:cs="Times New Roman"/>
+          <w:noProof/>
+          <w:sz w:val="24"/>
+          <w:szCs w:val="24"/>
+        </w:rPr>
+        <w:lastRenderedPageBreak/>
+        <w:t xml:space="preserve">on Academic Performance of Medical Students. </w:t>
       </w:r>
       <w:r>
         <w:rPr>
@@ -8239,7 +8022,7 @@
   <a:extraClrSchemeLst/>
   <a:extLst>
     <a:ext uri="{05A4C25C-085E-4340-85A3-A5531E510DB2}">
-      <thm15:themeFamily xmlns="" xmlns:thm15="http://schemas.microsoft.com/office/thememl/2012/main" name="Office Theme" id="{62F939B6-93AF-4DB8-9C6B-D6C7DFDC589F}" vid="{4A3C46E8-61CC-4603-A589-7422A47A8E4A}"/>
+      <thm15:themeFamily xmlns:thm15="http://schemas.microsoft.com/office/thememl/2012/main" xmlns="" name="Office Theme" id="{62F939B6-93AF-4DB8-9C6B-D6C7DFDC589F}" vid="{4A3C46E8-61CC-4603-A589-7422A47A8E4A}"/>
     </a:ext>
   </a:extLst>
 </a:theme>

</xml_diff>